<commit_message>
Actualizado changelog y notas
</commit_message>
<xml_diff>
--- a/D04/Notas.docx
+++ b/D04/Notas.docx
@@ -1,6 +1,6 @@
 
 <file path=word/document.xml><?xml version="1.0" encoding="utf-8"?>
-<w:document xmlns:wpc="http://schemas.microsoft.com/office/word/2010/wordprocessingCanvas" xmlns:mc="http://schemas.openxmlformats.org/markup-compatibility/2006" xmlns:o="urn:schemas-microsoft-com:office:office" xmlns:r="http://schemas.openxmlformats.org/officeDocument/2006/relationships" xmlns:m="http://schemas.openxmlformats.org/officeDocument/2006/math" xmlns:v="urn:schemas-microsoft-com:vml" xmlns:wp14="http://schemas.microsoft.com/office/word/2010/wordprocessingDrawing" xmlns:wp="http://schemas.openxmlformats.org/drawingml/2006/wordprocessingDrawing" xmlns:w10="urn:schemas-microsoft-com:office:word" xmlns:w="http://schemas.openxmlformats.org/wordprocessingml/2006/main" xmlns:w14="http://schemas.microsoft.com/office/word/2010/wordml" xmlns:w15="http://schemas.microsoft.com/office/word/2012/wordml" xmlns:wpg="http://schemas.microsoft.com/office/word/2010/wordprocessingGroup" xmlns:wpi="http://schemas.microsoft.com/office/word/2010/wordprocessingInk" xmlns:wne="http://schemas.microsoft.com/office/word/2006/wordml" xmlns:wps="http://schemas.microsoft.com/office/word/2010/wordprocessingShape" mc:Ignorable="w14 w15 wp14">
+<w:document xmlns:wpc="http://schemas.microsoft.com/office/word/2010/wordprocessingCanvas" xmlns:cx="http://schemas.microsoft.com/office/drawing/2014/chartex" xmlns:cx1="http://schemas.microsoft.com/office/drawing/2015/9/8/chartex" xmlns:cx2="http://schemas.microsoft.com/office/drawing/2015/10/21/chartex" xmlns:cx3="http://schemas.microsoft.com/office/drawing/2016/5/9/chartex" xmlns:cx4="http://schemas.microsoft.com/office/drawing/2016/5/10/chartex" xmlns:cx5="http://schemas.microsoft.com/office/drawing/2016/5/11/chartex" xmlns:cx6="http://schemas.microsoft.com/office/drawing/2016/5/12/chartex" xmlns:cx7="http://schemas.microsoft.com/office/drawing/2016/5/13/chartex" xmlns:cx8="http://schemas.microsoft.com/office/drawing/2016/5/14/chartex" xmlns:mc="http://schemas.openxmlformats.org/markup-compatibility/2006" xmlns:aink="http://schemas.microsoft.com/office/drawing/2016/ink" xmlns:am3d="http://schemas.microsoft.com/office/drawing/2017/model3d" xmlns:o="urn:schemas-microsoft-com:office:office" xmlns:r="http://schemas.openxmlformats.org/officeDocument/2006/relationships" xmlns:m="http://schemas.openxmlformats.org/officeDocument/2006/math" xmlns:v="urn:schemas-microsoft-com:vml" xmlns:wp14="http://schemas.microsoft.com/office/word/2010/wordprocessingDrawing" xmlns:wp="http://schemas.openxmlformats.org/drawingml/2006/wordprocessingDrawing" xmlns:w10="urn:schemas-microsoft-com:office:word" xmlns:w="http://schemas.openxmlformats.org/wordprocessingml/2006/main" xmlns:w14="http://schemas.microsoft.com/office/word/2010/wordml" xmlns:w15="http://schemas.microsoft.com/office/word/2012/wordml" xmlns:w16cid="http://schemas.microsoft.com/office/word/2016/wordml/cid" xmlns:w16se="http://schemas.microsoft.com/office/word/2015/wordml/symex" xmlns:wpg="http://schemas.microsoft.com/office/word/2010/wordprocessingGroup" xmlns:wpi="http://schemas.microsoft.com/office/word/2010/wordprocessingInk" xmlns:wne="http://schemas.microsoft.com/office/word/2006/wordml" xmlns:wps="http://schemas.microsoft.com/office/word/2010/wordprocessingShape" mc:Ignorable="w14 w15 w16se w16cid wp14">
   <w:body>
     <w:p>
       <w:pPr>
@@ -99,7 +99,10 @@
         </w:numPr>
       </w:pPr>
       <w:r>
-        <w:t xml:space="preserve">Tras finalizar cada uno de los métodos anotados con @Test, se hace un </w:t>
+        <w:t xml:space="preserve">Tras finalizar cada uno de los métodos anotados con @Test, se </w:t>
+      </w:r>
+      <w:r>
+        <w:t xml:space="preserve">hace internamente y de manera automática un </w:t>
       </w:r>
       <w:proofErr w:type="spellStart"/>
       <w:r>
@@ -115,6 +118,19 @@
       <w:r>
         <w:t xml:space="preserve"> la base de datos.</w:t>
       </w:r>
+      <w:r>
+        <w:t xml:space="preserve"> Tener esto en cuenta para los </w:t>
+      </w:r>
+      <w:proofErr w:type="spellStart"/>
+      <w:r>
+        <w:t>tests</w:t>
+      </w:r>
+      <w:proofErr w:type="spellEnd"/>
+      <w:r>
+        <w:t>: Dentro de una misma clase de test, cuando acaba un método test y pasa al siguiente, en este último método de test la base de datos está como si estuviera recién creada, sin ningún cambio.</w:t>
+      </w:r>
+      <w:bookmarkStart w:id="0" w:name="_GoBack"/>
+      <w:bookmarkEnd w:id="0"/>
     </w:p>
     <w:p>
       <w:pPr>
@@ -232,7 +248,15 @@
       </w:r>
       <w:proofErr w:type="spellEnd"/>
       <w:r>
-        <w:t xml:space="preserve"> y todos sus record y hacer “</w:t>
+        <w:t xml:space="preserve"> y todos sus </w:t>
+      </w:r>
+      <w:proofErr w:type="spellStart"/>
+      <w:r>
+        <w:t>record</w:t>
+      </w:r>
+      <w:proofErr w:type="spellEnd"/>
+      <w:r>
+        <w:t xml:space="preserve"> y hacer “</w:t>
       </w:r>
       <w:proofErr w:type="spellStart"/>
       <w:r>
@@ -341,8 +365,13 @@
         <w:t xml:space="preserve"> que se pone al crear los test es la de la librería </w:t>
       </w:r>
       <w:proofErr w:type="spellStart"/>
-      <w:r>
-        <w:t>org.springframework.trans</w:t>
+      <w:proofErr w:type="gramStart"/>
+      <w:r>
+        <w:t>org.springframework</w:t>
+      </w:r>
+      <w:proofErr w:type="gramEnd"/>
+      <w:r>
+        <w:t>.trans</w:t>
       </w:r>
       <w:r>
         <w:t>action.annotation.Transactional</w:t>
@@ -351,8 +380,107 @@
       <w:r>
         <w:t>.</w:t>
       </w:r>
-      <w:bookmarkStart w:id="0" w:name="_GoBack"/>
-      <w:bookmarkEnd w:id="0"/>
+    </w:p>
+    <w:p>
+      <w:pPr>
+        <w:pStyle w:val="Prrafodelista"/>
+      </w:pPr>
+    </w:p>
+    <w:p>
+      <w:pPr>
+        <w:pStyle w:val="Prrafodelista"/>
+        <w:numPr>
+          <w:ilvl w:val="0"/>
+          <w:numId w:val="2"/>
+        </w:numPr>
+      </w:pPr>
+      <w:r>
+        <w:t xml:space="preserve">Consultas </w:t>
+      </w:r>
+      <w:proofErr w:type="spellStart"/>
+      <w:r>
+        <w:t>dashboard</w:t>
+      </w:r>
+      <w:proofErr w:type="spellEnd"/>
+      <w:r>
+        <w:t xml:space="preserve"> que devuelven las 3 primeras entradas: Usar </w:t>
+      </w:r>
+      <w:proofErr w:type="spellStart"/>
+      <w:r>
+        <w:t>Pageable</w:t>
+      </w:r>
+      <w:proofErr w:type="spellEnd"/>
+      <w:r>
+        <w:t xml:space="preserve"> en el tipo de variable que devuelve</w:t>
+      </w:r>
+    </w:p>
+    <w:p>
+      <w:pPr>
+        <w:pStyle w:val="Prrafodelista"/>
+      </w:pPr>
+    </w:p>
+    <w:p>
+      <w:pPr>
+        <w:pStyle w:val="Prrafodelista"/>
+        <w:numPr>
+          <w:ilvl w:val="0"/>
+          <w:numId w:val="2"/>
+        </w:numPr>
+      </w:pPr>
+      <w:r>
+        <w:t xml:space="preserve">Posibles causas del error “Load </w:t>
+      </w:r>
+      <w:proofErr w:type="spellStart"/>
+      <w:r>
+        <w:t>Application</w:t>
+      </w:r>
+      <w:proofErr w:type="spellEnd"/>
+      <w:r>
+        <w:t xml:space="preserve"> </w:t>
+      </w:r>
+      <w:proofErr w:type="spellStart"/>
+      <w:r>
+        <w:t>Context</w:t>
+      </w:r>
+      <w:proofErr w:type="spellEnd"/>
+      <w:r>
+        <w:t>”:</w:t>
+      </w:r>
+    </w:p>
+    <w:p>
+      <w:pPr>
+        <w:pStyle w:val="Prrafodelista"/>
+        <w:numPr>
+          <w:ilvl w:val="1"/>
+          <w:numId w:val="2"/>
+        </w:numPr>
+      </w:pPr>
+      <w:r>
+        <w:t>Los métodos constructores de los servicios deben ser públicos</w:t>
+      </w:r>
+      <w:r>
+        <w:t>.</w:t>
+      </w:r>
+    </w:p>
+    <w:p>
+      <w:pPr>
+        <w:pStyle w:val="Prrafodelista"/>
+        <w:numPr>
+          <w:ilvl w:val="1"/>
+          <w:numId w:val="2"/>
+        </w:numPr>
+      </w:pPr>
+      <w:r>
+        <w:t xml:space="preserve">Alguna </w:t>
+      </w:r>
+      <w:proofErr w:type="spellStart"/>
+      <w:r>
+        <w:t>query</w:t>
+      </w:r>
+      <w:proofErr w:type="spellEnd"/>
+      <w:r>
+        <w:t xml:space="preserve"> de algún repositorio está mal construida.</w:t>
+      </w:r>
     </w:p>
     <w:sectPr>
       <w:pgSz w:w="11906" w:h="16838"/>
@@ -365,7 +493,7 @@
 </file>
 
 <file path=word/numbering.xml><?xml version="1.0" encoding="utf-8"?>
-<w:numbering xmlns:wpc="http://schemas.microsoft.com/office/word/2010/wordprocessingCanvas" xmlns:mc="http://schemas.openxmlformats.org/markup-compatibility/2006" xmlns:o="urn:schemas-microsoft-com:office:office" xmlns:r="http://schemas.openxmlformats.org/officeDocument/2006/relationships" xmlns:m="http://schemas.openxmlformats.org/officeDocument/2006/math" xmlns:v="urn:schemas-microsoft-com:vml" xmlns:wp14="http://schemas.microsoft.com/office/word/2010/wordprocessingDrawing" xmlns:wp="http://schemas.openxmlformats.org/drawingml/2006/wordprocessingDrawing" xmlns:w10="urn:schemas-microsoft-com:office:word" xmlns:w="http://schemas.openxmlformats.org/wordprocessingml/2006/main" xmlns:w14="http://schemas.microsoft.com/office/word/2010/wordml" xmlns:w15="http://schemas.microsoft.com/office/word/2012/wordml" xmlns:wpg="http://schemas.microsoft.com/office/word/2010/wordprocessingGroup" xmlns:wpi="http://schemas.microsoft.com/office/word/2010/wordprocessingInk" xmlns:wne="http://schemas.microsoft.com/office/word/2006/wordml" xmlns:wps="http://schemas.microsoft.com/office/word/2010/wordprocessingShape" mc:Ignorable="w14 w15 wp14">
+<w:numbering xmlns:wpc="http://schemas.microsoft.com/office/word/2010/wordprocessingCanvas" xmlns:cx="http://schemas.microsoft.com/office/drawing/2014/chartex" xmlns:cx1="http://schemas.microsoft.com/office/drawing/2015/9/8/chartex" xmlns:cx2="http://schemas.microsoft.com/office/drawing/2015/10/21/chartex" xmlns:cx3="http://schemas.microsoft.com/office/drawing/2016/5/9/chartex" xmlns:cx4="http://schemas.microsoft.com/office/drawing/2016/5/10/chartex" xmlns:cx5="http://schemas.microsoft.com/office/drawing/2016/5/11/chartex" xmlns:cx6="http://schemas.microsoft.com/office/drawing/2016/5/12/chartex" xmlns:cx7="http://schemas.microsoft.com/office/drawing/2016/5/13/chartex" xmlns:cx8="http://schemas.microsoft.com/office/drawing/2016/5/14/chartex" xmlns:mc="http://schemas.openxmlformats.org/markup-compatibility/2006" xmlns:aink="http://schemas.microsoft.com/office/drawing/2016/ink" xmlns:am3d="http://schemas.microsoft.com/office/drawing/2017/model3d" xmlns:o="urn:schemas-microsoft-com:office:office" xmlns:r="http://schemas.openxmlformats.org/officeDocument/2006/relationships" xmlns:m="http://schemas.openxmlformats.org/officeDocument/2006/math" xmlns:v="urn:schemas-microsoft-com:vml" xmlns:wp14="http://schemas.microsoft.com/office/word/2010/wordprocessingDrawing" xmlns:wp="http://schemas.openxmlformats.org/drawingml/2006/wordprocessingDrawing" xmlns:w10="urn:schemas-microsoft-com:office:word" xmlns:w="http://schemas.openxmlformats.org/wordprocessingml/2006/main" xmlns:w14="http://schemas.microsoft.com/office/word/2010/wordml" xmlns:w15="http://schemas.microsoft.com/office/word/2012/wordml" xmlns:w16cid="http://schemas.microsoft.com/office/word/2016/wordml/cid" xmlns:w16se="http://schemas.microsoft.com/office/word/2015/wordml/symex" xmlns:wpg="http://schemas.microsoft.com/office/word/2010/wordprocessingGroup" xmlns:wpi="http://schemas.microsoft.com/office/word/2010/wordprocessingInk" xmlns:wne="http://schemas.microsoft.com/office/word/2006/wordml" xmlns:wps="http://schemas.microsoft.com/office/word/2010/wordprocessingShape" mc:Ignorable="w14 w15 w16se w16cid wp14">
   <w:abstractNum w:abstractNumId="0" w15:restartNumberingAfterBreak="0">
     <w:nsid w:val="6220387B"/>
     <w:multiLevelType w:val="hybridMultilevel"/>
@@ -465,7 +593,7 @@
         <w:ind w:left="1080" w:hanging="360"/>
       </w:pPr>
     </w:lvl>
-    <w:lvl w:ilvl="1" w:tplc="0C0A0019" w:tentative="1">
+    <w:lvl w:ilvl="1" w:tplc="0C0A0019">
       <w:start w:val="1"/>
       <w:numFmt w:val="lowerLetter"/>
       <w:lvlText w:val="%2."/>
@@ -548,7 +676,7 @@
 </file>
 
 <file path=word/styles.xml><?xml version="1.0" encoding="utf-8"?>
-<w:styles xmlns:mc="http://schemas.openxmlformats.org/markup-compatibility/2006" xmlns:r="http://schemas.openxmlformats.org/officeDocument/2006/relationships" xmlns:w="http://schemas.openxmlformats.org/wordprocessingml/2006/main" xmlns:w14="http://schemas.microsoft.com/office/word/2010/wordml" xmlns:w15="http://schemas.microsoft.com/office/word/2012/wordml" mc:Ignorable="w14 w15">
+<w:styles xmlns:mc="http://schemas.openxmlformats.org/markup-compatibility/2006" xmlns:r="http://schemas.openxmlformats.org/officeDocument/2006/relationships" xmlns:w="http://schemas.openxmlformats.org/wordprocessingml/2006/main" xmlns:w14="http://schemas.microsoft.com/office/word/2010/wordml" xmlns:w15="http://schemas.microsoft.com/office/word/2012/wordml" xmlns:w16cid="http://schemas.microsoft.com/office/word/2016/wordml/cid" xmlns:w16se="http://schemas.microsoft.com/office/word/2015/wordml/symex" mc:Ignorable="w14 w15 w16se w16cid">
   <w:docDefaults>
     <w:rPrDefault>
       <w:rPr>
@@ -564,7 +692,7 @@
       </w:pPr>
     </w:pPrDefault>
   </w:docDefaults>
-  <w:latentStyles w:defLockedState="0" w:defUIPriority="99" w:defSemiHidden="0" w:defUnhideWhenUsed="0" w:defQFormat="0" w:count="371">
+  <w:latentStyles w:defLockedState="0" w:defUIPriority="99" w:defSemiHidden="0" w:defUnhideWhenUsed="0" w:defQFormat="0" w:count="375">
     <w:lsdException w:name="Normal" w:uiPriority="0" w:qFormat="1"/>
     <w:lsdException w:name="heading 1" w:uiPriority="9" w:qFormat="1"/>
     <w:lsdException w:name="heading 2" w:semiHidden="1" w:uiPriority="9" w:unhideWhenUsed="1" w:qFormat="1"/>
@@ -936,6 +1064,10 @@
     <w:lsdException w:name="List Table 5 Dark Accent 6" w:uiPriority="50"/>
     <w:lsdException w:name="List Table 6 Colorful Accent 6" w:uiPriority="51"/>
     <w:lsdException w:name="List Table 7 Colorful Accent 6" w:uiPriority="52"/>
+    <w:lsdException w:name="Mention" w:semiHidden="1" w:unhideWhenUsed="1"/>
+    <w:lsdException w:name="Smart Hyperlink" w:semiHidden="1" w:unhideWhenUsed="1"/>
+    <w:lsdException w:name="Hashtag" w:semiHidden="1" w:unhideWhenUsed="1"/>
+    <w:lsdException w:name="Unresolved Mention" w:semiHidden="1" w:unhideWhenUsed="1"/>
   </w:latentStyles>
   <w:style w:type="paragraph" w:default="1" w:styleId="Normal">
     <w:name w:val="Normal"/>

</xml_diff>

<commit_message>
añadida una nota sobre los mockups
</commit_message>
<xml_diff>
--- a/D04/Notas.docx
+++ b/D04/Notas.docx
@@ -1,6 +1,6 @@
 
 <file path=word/document.xml><?xml version="1.0" encoding="utf-8"?>
-<w:document xmlns:wpc="http://schemas.microsoft.com/office/word/2010/wordprocessingCanvas" xmlns:cx="http://schemas.microsoft.com/office/drawing/2014/chartex" xmlns:cx1="http://schemas.microsoft.com/office/drawing/2015/9/8/chartex" xmlns:cx2="http://schemas.microsoft.com/office/drawing/2015/10/21/chartex" xmlns:cx3="http://schemas.microsoft.com/office/drawing/2016/5/9/chartex" xmlns:cx4="http://schemas.microsoft.com/office/drawing/2016/5/10/chartex" xmlns:cx5="http://schemas.microsoft.com/office/drawing/2016/5/11/chartex" xmlns:cx6="http://schemas.microsoft.com/office/drawing/2016/5/12/chartex" xmlns:cx7="http://schemas.microsoft.com/office/drawing/2016/5/13/chartex" xmlns:cx8="http://schemas.microsoft.com/office/drawing/2016/5/14/chartex" xmlns:mc="http://schemas.openxmlformats.org/markup-compatibility/2006" xmlns:aink="http://schemas.microsoft.com/office/drawing/2016/ink" xmlns:am3d="http://schemas.microsoft.com/office/drawing/2017/model3d" xmlns:o="urn:schemas-microsoft-com:office:office" xmlns:r="http://schemas.openxmlformats.org/officeDocument/2006/relationships" xmlns:m="http://schemas.openxmlformats.org/officeDocument/2006/math" xmlns:v="urn:schemas-microsoft-com:vml" xmlns:wp14="http://schemas.microsoft.com/office/word/2010/wordprocessingDrawing" xmlns:wp="http://schemas.openxmlformats.org/drawingml/2006/wordprocessingDrawing" xmlns:w10="urn:schemas-microsoft-com:office:word" xmlns:w="http://schemas.openxmlformats.org/wordprocessingml/2006/main" xmlns:w14="http://schemas.microsoft.com/office/word/2010/wordml" xmlns:w15="http://schemas.microsoft.com/office/word/2012/wordml" xmlns:w16cid="http://schemas.microsoft.com/office/word/2016/wordml/cid" xmlns:w16se="http://schemas.microsoft.com/office/word/2015/wordml/symex" xmlns:wpg="http://schemas.microsoft.com/office/word/2010/wordprocessingGroup" xmlns:wpi="http://schemas.microsoft.com/office/word/2010/wordprocessingInk" xmlns:wne="http://schemas.microsoft.com/office/word/2006/wordml" xmlns:wps="http://schemas.microsoft.com/office/word/2010/wordprocessingShape" mc:Ignorable="w14 w15 w16se w16cid wp14">
+<w:document xmlns:wpc="http://schemas.microsoft.com/office/word/2010/wordprocessingCanvas" xmlns:mc="http://schemas.openxmlformats.org/markup-compatibility/2006" xmlns:o="urn:schemas-microsoft-com:office:office" xmlns:r="http://schemas.openxmlformats.org/officeDocument/2006/relationships" xmlns:m="http://schemas.openxmlformats.org/officeDocument/2006/math" xmlns:v="urn:schemas-microsoft-com:vml" xmlns:wp14="http://schemas.microsoft.com/office/word/2010/wordprocessingDrawing" xmlns:wp="http://schemas.openxmlformats.org/drawingml/2006/wordprocessingDrawing" xmlns:w10="urn:schemas-microsoft-com:office:word" xmlns:w="http://schemas.openxmlformats.org/wordprocessingml/2006/main" xmlns:w14="http://schemas.microsoft.com/office/word/2010/wordml" xmlns:w15="http://schemas.microsoft.com/office/word/2012/wordml" xmlns:wpg="http://schemas.microsoft.com/office/word/2010/wordprocessingGroup" xmlns:wpi="http://schemas.microsoft.com/office/word/2010/wordprocessingInk" xmlns:wne="http://schemas.microsoft.com/office/word/2006/wordml" xmlns:wps="http://schemas.microsoft.com/office/word/2010/wordprocessingShape" mc:Ignorable="w14 w15 wp14">
   <w:body>
     <w:p>
       <w:pPr>
@@ -246,15 +246,7 @@
       </w:r>
       <w:proofErr w:type="spellEnd"/>
       <w:r>
-        <w:t xml:space="preserve"> y todos sus </w:t>
-      </w:r>
-      <w:proofErr w:type="spellStart"/>
-      <w:r>
-        <w:t>record</w:t>
-      </w:r>
-      <w:proofErr w:type="spellEnd"/>
-      <w:r>
-        <w:t xml:space="preserve"> y hacer “</w:t>
+        <w:t xml:space="preserve"> y todos sus record y hacer “</w:t>
       </w:r>
       <w:proofErr w:type="spellStart"/>
       <w:r>
@@ -363,13 +355,8 @@
         <w:t xml:space="preserve"> que se pone al crear los test es la de la librería </w:t>
       </w:r>
       <w:proofErr w:type="spellStart"/>
-      <w:proofErr w:type="gramStart"/>
-      <w:r>
-        <w:t>org.springframework</w:t>
-      </w:r>
-      <w:proofErr w:type="gramEnd"/>
-      <w:r>
-        <w:t>.trans</w:t>
+      <w:r>
+        <w:t>org.springframework.trans</w:t>
       </w:r>
       <w:r>
         <w:t>action.annotation.Transactional</w:t>
@@ -572,6 +559,7 @@
         <w:t>: “</w:t>
       </w:r>
       <w:proofErr w:type="spellStart"/>
+      <w:proofErr w:type="gramStart"/>
       <w:r>
         <w:t>Assert.isTrue</w:t>
       </w:r>
@@ -579,139 +567,135 @@
       <w:r>
         <w:t>(</w:t>
       </w:r>
+      <w:proofErr w:type="gramEnd"/>
+      <w:r>
+        <w:t xml:space="preserve">status != "ACCEPTED" || </w:t>
+      </w:r>
+      <w:proofErr w:type="spellStart"/>
+      <w:r>
+        <w:t>application.creditCard</w:t>
+      </w:r>
+      <w:proofErr w:type="spellEnd"/>
+      <w:r>
+        <w:t xml:space="preserve"> != </w:t>
+      </w:r>
+      <w:proofErr w:type="spellStart"/>
+      <w:r>
+        <w:t>null</w:t>
+      </w:r>
+      <w:proofErr w:type="spellEnd"/>
+      <w:r>
+        <w:t>)</w:t>
+      </w:r>
+      <w:r>
+        <w:t>”.</w:t>
+      </w:r>
+    </w:p>
+    <w:p>
+      <w:pPr>
+        <w:pStyle w:val="Prrafodelista"/>
+      </w:pPr>
+    </w:p>
+    <w:p>
+      <w:pPr>
+        <w:pStyle w:val="Prrafodelista"/>
+        <w:numPr>
+          <w:ilvl w:val="0"/>
+          <w:numId w:val="2"/>
+        </w:numPr>
+      </w:pPr>
+      <w:r>
+        <w:t xml:space="preserve">Cuando un </w:t>
+      </w:r>
+      <w:proofErr w:type="spellStart"/>
+      <w:r>
+        <w:t>Application</w:t>
+      </w:r>
+      <w:proofErr w:type="spellEnd"/>
+      <w:r>
+        <w:t xml:space="preserve"> es aceptado, el resto de </w:t>
+      </w:r>
+      <w:proofErr w:type="spellStart"/>
+      <w:r>
+        <w:t>Application</w:t>
+      </w:r>
+      <w:proofErr w:type="spellEnd"/>
+      <w:r>
+        <w:t xml:space="preserve"> del mismo </w:t>
+      </w:r>
+      <w:proofErr w:type="spellStart"/>
+      <w:r>
+        <w:t>FixUpTask</w:t>
+      </w:r>
+      <w:proofErr w:type="spellEnd"/>
+      <w:r>
+        <w:t xml:space="preserve"> deben de rechazarse de forma automática.</w:t>
+      </w:r>
+    </w:p>
+    <w:p>
+      <w:pPr>
+        <w:pStyle w:val="Prrafodelista"/>
+      </w:pPr>
+    </w:p>
+    <w:p>
+      <w:pPr>
+        <w:pStyle w:val="Prrafodelista"/>
+        <w:numPr>
+          <w:ilvl w:val="0"/>
+          <w:numId w:val="2"/>
+        </w:numPr>
+      </w:pPr>
+      <w:r>
+        <w:t xml:space="preserve">No se pueden borrar las </w:t>
+      </w:r>
+      <w:proofErr w:type="spellStart"/>
+      <w:r>
+        <w:t>FixUpTasks</w:t>
+      </w:r>
+      <w:proofErr w:type="spellEnd"/>
+      <w:r>
+        <w:t xml:space="preserve"> que tengan al menos un </w:t>
+      </w:r>
+      <w:proofErr w:type="spellStart"/>
+      <w:r>
+        <w:t>Application</w:t>
+      </w:r>
+      <w:proofErr w:type="spellEnd"/>
+      <w:r>
+        <w:t>.</w:t>
+      </w:r>
+    </w:p>
+    <w:p>
+      <w:pPr>
+        <w:pStyle w:val="Prrafodelista"/>
+      </w:pPr>
+    </w:p>
+    <w:p>
+      <w:pPr>
+        <w:pStyle w:val="Prrafodelista"/>
+        <w:numPr>
+          <w:ilvl w:val="0"/>
+          <w:numId w:val="2"/>
+        </w:numPr>
+      </w:pPr>
+      <w:r>
+        <w:t xml:space="preserve">Intentar programar el tema de banear cuenta con el atributo </w:t>
+      </w:r>
+      <w:proofErr w:type="spellStart"/>
+      <w:r>
+        <w:t>UserAccount</w:t>
+      </w:r>
+      <w:proofErr w:type="spellEnd"/>
       <w:proofErr w:type="gramStart"/>
       <w:r>
-        <w:t>status !</w:t>
-      </w:r>
+        <w:t>::</w:t>
+      </w:r>
+      <w:proofErr w:type="spellStart"/>
+      <w:r>
+        <w:t>isAccountActivated</w:t>
+      </w:r>
+      <w:proofErr w:type="spellEnd"/>
       <w:proofErr w:type="gramEnd"/>
-      <w:r>
-        <w:t xml:space="preserve">= "ACCEPTED" || </w:t>
-      </w:r>
-      <w:proofErr w:type="spellStart"/>
-      <w:r>
-        <w:t>application.creditCard</w:t>
-      </w:r>
-      <w:proofErr w:type="spellEnd"/>
-      <w:r>
-        <w:t xml:space="preserve"> != </w:t>
-      </w:r>
-      <w:proofErr w:type="spellStart"/>
-      <w:r>
-        <w:t>null</w:t>
-      </w:r>
-      <w:proofErr w:type="spellEnd"/>
-      <w:r>
-        <w:t>)</w:t>
-      </w:r>
-      <w:r>
-        <w:t>”.</w:t>
-      </w:r>
-    </w:p>
-    <w:p>
-      <w:pPr>
-        <w:pStyle w:val="Prrafodelista"/>
-      </w:pPr>
-    </w:p>
-    <w:p>
-      <w:pPr>
-        <w:pStyle w:val="Prrafodelista"/>
-        <w:numPr>
-          <w:ilvl w:val="0"/>
-          <w:numId w:val="2"/>
-        </w:numPr>
-      </w:pPr>
-      <w:r>
-        <w:t xml:space="preserve">Cuando un </w:t>
-      </w:r>
-      <w:proofErr w:type="spellStart"/>
-      <w:r>
-        <w:t>Application</w:t>
-      </w:r>
-      <w:proofErr w:type="spellEnd"/>
-      <w:r>
-        <w:t xml:space="preserve"> es aceptado, el resto de </w:t>
-      </w:r>
-      <w:proofErr w:type="spellStart"/>
-      <w:r>
-        <w:t>Application</w:t>
-      </w:r>
-      <w:proofErr w:type="spellEnd"/>
-      <w:r>
-        <w:t xml:space="preserve"> del mismo </w:t>
-      </w:r>
-      <w:proofErr w:type="spellStart"/>
-      <w:r>
-        <w:t>FixUpTask</w:t>
-      </w:r>
-      <w:proofErr w:type="spellEnd"/>
-      <w:r>
-        <w:t xml:space="preserve"> deben de rechazarse de forma automática.</w:t>
-      </w:r>
-    </w:p>
-    <w:p>
-      <w:pPr>
-        <w:pStyle w:val="Prrafodelista"/>
-      </w:pPr>
-    </w:p>
-    <w:p>
-      <w:pPr>
-        <w:pStyle w:val="Prrafodelista"/>
-        <w:numPr>
-          <w:ilvl w:val="0"/>
-          <w:numId w:val="2"/>
-        </w:numPr>
-      </w:pPr>
-      <w:r>
-        <w:t xml:space="preserve">No se pueden borrar las </w:t>
-      </w:r>
-      <w:proofErr w:type="spellStart"/>
-      <w:r>
-        <w:t>FixUpTasks</w:t>
-      </w:r>
-      <w:proofErr w:type="spellEnd"/>
-      <w:r>
-        <w:t xml:space="preserve"> que tengan al menos un </w:t>
-      </w:r>
-      <w:proofErr w:type="spellStart"/>
-      <w:r>
-        <w:t>Application</w:t>
-      </w:r>
-      <w:proofErr w:type="spellEnd"/>
-      <w:r>
-        <w:t>.</w:t>
-      </w:r>
-    </w:p>
-    <w:p>
-      <w:pPr>
-        <w:pStyle w:val="Prrafodelista"/>
-      </w:pPr>
-    </w:p>
-    <w:p>
-      <w:pPr>
-        <w:pStyle w:val="Prrafodelista"/>
-        <w:numPr>
-          <w:ilvl w:val="0"/>
-          <w:numId w:val="2"/>
-        </w:numPr>
-      </w:pPr>
-      <w:r>
-        <w:t xml:space="preserve">Intentar programar el tema de banear cuenta con el atributo </w:t>
-      </w:r>
-      <w:proofErr w:type="spellStart"/>
-      <w:proofErr w:type="gramStart"/>
-      <w:r>
-        <w:t>UserAccount</w:t>
-      </w:r>
-      <w:proofErr w:type="spellEnd"/>
-      <w:r>
-        <w:t>::</w:t>
-      </w:r>
-      <w:proofErr w:type="spellStart"/>
-      <w:proofErr w:type="gramEnd"/>
-      <w:r>
-        <w:t>isAccountActivated</w:t>
-      </w:r>
-      <w:proofErr w:type="spellEnd"/>
       <w:r>
         <w:t>.</w:t>
       </w:r>
@@ -852,12 +836,10 @@
         <w:t xml:space="preserve"> de golpe haciendo </w:t>
       </w:r>
       <w:proofErr w:type="spellStart"/>
-      <w:proofErr w:type="gramStart"/>
       <w:r>
         <w:t>click</w:t>
       </w:r>
       <w:proofErr w:type="spellEnd"/>
-      <w:proofErr w:type="gramEnd"/>
       <w:r>
         <w:t xml:space="preserve"> derecho en la carpeta </w:t>
       </w:r>
@@ -883,12 +865,88 @@
       </w:r>
       <w:proofErr w:type="spellEnd"/>
       <w:r>
-        <w:t xml:space="preserve"> que están mal pueden dar</w:t>
+        <w:t xml:space="preserve"> que están mal pueden dar como correctos.</w:t>
+      </w:r>
+    </w:p>
+    <w:p>
+      <w:pPr>
+        <w:pStyle w:val="Prrafodelista"/>
+        <w:numPr>
+          <w:ilvl w:val="0"/>
+          <w:numId w:val="2"/>
+        </w:numPr>
+      </w:pPr>
+      <w:r>
+        <w:t xml:space="preserve">Para hacer los </w:t>
+      </w:r>
+      <w:proofErr w:type="spellStart"/>
+      <w:r>
+        <w:t>mockups</w:t>
+      </w:r>
+      <w:proofErr w:type="spellEnd"/>
+      <w:r>
+        <w:t xml:space="preserve">, si hay una vista en la que puedan acceder todos los actores del sistema, la </w:t>
+      </w:r>
+      <w:proofErr w:type="spellStart"/>
+      <w:r>
+        <w:t>url</w:t>
+      </w:r>
+      <w:proofErr w:type="spellEnd"/>
+      <w:r>
+        <w:t xml:space="preserve"> que le llega a la vista sería borrando el rol de la </w:t>
+      </w:r>
+      <w:proofErr w:type="spellStart"/>
+      <w:r>
+        <w:t>url</w:t>
+      </w:r>
+      <w:proofErr w:type="spellEnd"/>
+      <w:r>
+        <w:t xml:space="preserve">, por ejemplo: </w:t>
+      </w:r>
+      <w:r>
+        <w:rPr>
+          <w:b/>
+        </w:rPr>
+        <w:t>announcement/list.do</w:t>
       </w:r>
       <w:bookmarkStart w:id="0" w:name="_GoBack"/>
       <w:bookmarkEnd w:id="0"/>
       <w:r>
-        <w:t xml:space="preserve"> como correctos.</w:t>
+        <w:rPr>
+          <w:b/>
+        </w:rPr>
+        <w:t xml:space="preserve">, </w:t>
+      </w:r>
+      <w:r>
+        <w:t xml:space="preserve"> en vez de poner </w:t>
+      </w:r>
+      <w:proofErr w:type="spellStart"/>
+      <w:r>
+        <w:rPr>
+          <w:b/>
+        </w:rPr>
+        <w:t>announcement</w:t>
+      </w:r>
+      <w:proofErr w:type="spellEnd"/>
+      <w:r>
+        <w:rPr>
+          <w:b/>
+        </w:rPr>
+        <w:t>/</w:t>
+      </w:r>
+      <w:proofErr w:type="spellStart"/>
+      <w:r>
+        <w:rPr>
+          <w:b/>
+        </w:rPr>
+        <w:t>administrator</w:t>
+      </w:r>
+      <w:proofErr w:type="spellEnd"/>
+      <w:r>
+        <w:rPr>
+          <w:b/>
+        </w:rPr>
+        <w:t>/list.do.</w:t>
       </w:r>
     </w:p>
     <w:sectPr>
@@ -902,7 +960,7 @@
 </file>
 
 <file path=word/numbering.xml><?xml version="1.0" encoding="utf-8"?>
-<w:numbering xmlns:wpc="http://schemas.microsoft.com/office/word/2010/wordprocessingCanvas" xmlns:cx="http://schemas.microsoft.com/office/drawing/2014/chartex" xmlns:cx1="http://schemas.microsoft.com/office/drawing/2015/9/8/chartex" xmlns:cx2="http://schemas.microsoft.com/office/drawing/2015/10/21/chartex" xmlns:cx3="http://schemas.microsoft.com/office/drawing/2016/5/9/chartex" xmlns:cx4="http://schemas.microsoft.com/office/drawing/2016/5/10/chartex" xmlns:cx5="http://schemas.microsoft.com/office/drawing/2016/5/11/chartex" xmlns:cx6="http://schemas.microsoft.com/office/drawing/2016/5/12/chartex" xmlns:cx7="http://schemas.microsoft.com/office/drawing/2016/5/13/chartex" xmlns:cx8="http://schemas.microsoft.com/office/drawing/2016/5/14/chartex" xmlns:mc="http://schemas.openxmlformats.org/markup-compatibility/2006" xmlns:aink="http://schemas.microsoft.com/office/drawing/2016/ink" xmlns:am3d="http://schemas.microsoft.com/office/drawing/2017/model3d" xmlns:o="urn:schemas-microsoft-com:office:office" xmlns:r="http://schemas.openxmlformats.org/officeDocument/2006/relationships" xmlns:m="http://schemas.openxmlformats.org/officeDocument/2006/math" xmlns:v="urn:schemas-microsoft-com:vml" xmlns:wp14="http://schemas.microsoft.com/office/word/2010/wordprocessingDrawing" xmlns:wp="http://schemas.openxmlformats.org/drawingml/2006/wordprocessingDrawing" xmlns:w10="urn:schemas-microsoft-com:office:word" xmlns:w="http://schemas.openxmlformats.org/wordprocessingml/2006/main" xmlns:w14="http://schemas.microsoft.com/office/word/2010/wordml" xmlns:w15="http://schemas.microsoft.com/office/word/2012/wordml" xmlns:w16cid="http://schemas.microsoft.com/office/word/2016/wordml/cid" xmlns:w16se="http://schemas.microsoft.com/office/word/2015/wordml/symex" xmlns:wpg="http://schemas.microsoft.com/office/word/2010/wordprocessingGroup" xmlns:wpi="http://schemas.microsoft.com/office/word/2010/wordprocessingInk" xmlns:wne="http://schemas.microsoft.com/office/word/2006/wordml" xmlns:wps="http://schemas.microsoft.com/office/word/2010/wordprocessingShape" mc:Ignorable="w14 w15 w16se w16cid wp14">
+<w:numbering xmlns:wpc="http://schemas.microsoft.com/office/word/2010/wordprocessingCanvas" xmlns:mc="http://schemas.openxmlformats.org/markup-compatibility/2006" xmlns:o="urn:schemas-microsoft-com:office:office" xmlns:r="http://schemas.openxmlformats.org/officeDocument/2006/relationships" xmlns:m="http://schemas.openxmlformats.org/officeDocument/2006/math" xmlns:v="urn:schemas-microsoft-com:vml" xmlns:wp14="http://schemas.microsoft.com/office/word/2010/wordprocessingDrawing" xmlns:wp="http://schemas.openxmlformats.org/drawingml/2006/wordprocessingDrawing" xmlns:w10="urn:schemas-microsoft-com:office:word" xmlns:w="http://schemas.openxmlformats.org/wordprocessingml/2006/main" xmlns:w14="http://schemas.microsoft.com/office/word/2010/wordml" xmlns:w15="http://schemas.microsoft.com/office/word/2012/wordml" xmlns:wpg="http://schemas.microsoft.com/office/word/2010/wordprocessingGroup" xmlns:wpi="http://schemas.microsoft.com/office/word/2010/wordprocessingInk" xmlns:wne="http://schemas.microsoft.com/office/word/2006/wordml" xmlns:wps="http://schemas.microsoft.com/office/word/2010/wordprocessingShape" mc:Ignorable="w14 w15 wp14">
   <w:abstractNum w:abstractNumId="0" w15:restartNumberingAfterBreak="0">
     <w:nsid w:val="6220387B"/>
     <w:multiLevelType w:val="hybridMultilevel"/>
@@ -1085,7 +1143,7 @@
 </file>
 
 <file path=word/styles.xml><?xml version="1.0" encoding="utf-8"?>
-<w:styles xmlns:mc="http://schemas.openxmlformats.org/markup-compatibility/2006" xmlns:r="http://schemas.openxmlformats.org/officeDocument/2006/relationships" xmlns:w="http://schemas.openxmlformats.org/wordprocessingml/2006/main" xmlns:w14="http://schemas.microsoft.com/office/word/2010/wordml" xmlns:w15="http://schemas.microsoft.com/office/word/2012/wordml" xmlns:w16cid="http://schemas.microsoft.com/office/word/2016/wordml/cid" xmlns:w16se="http://schemas.microsoft.com/office/word/2015/wordml/symex" mc:Ignorable="w14 w15 w16se w16cid">
+<w:styles xmlns:mc="http://schemas.openxmlformats.org/markup-compatibility/2006" xmlns:r="http://schemas.openxmlformats.org/officeDocument/2006/relationships" xmlns:w="http://schemas.openxmlformats.org/wordprocessingml/2006/main" xmlns:w14="http://schemas.microsoft.com/office/word/2010/wordml" xmlns:w15="http://schemas.microsoft.com/office/word/2012/wordml" mc:Ignorable="w14 w15">
   <w:docDefaults>
     <w:rPrDefault>
       <w:rPr>
@@ -1101,7 +1159,7 @@
       </w:pPr>
     </w:pPrDefault>
   </w:docDefaults>
-  <w:latentStyles w:defLockedState="0" w:defUIPriority="99" w:defSemiHidden="0" w:defUnhideWhenUsed="0" w:defQFormat="0" w:count="375">
+  <w:latentStyles w:defLockedState="0" w:defUIPriority="99" w:defSemiHidden="0" w:defUnhideWhenUsed="0" w:defQFormat="0" w:count="371">
     <w:lsdException w:name="Normal" w:uiPriority="0" w:qFormat="1"/>
     <w:lsdException w:name="heading 1" w:uiPriority="9" w:qFormat="1"/>
     <w:lsdException w:name="heading 2" w:semiHidden="1" w:uiPriority="9" w:unhideWhenUsed="1" w:qFormat="1"/>
@@ -1473,10 +1531,6 @@
     <w:lsdException w:name="List Table 5 Dark Accent 6" w:uiPriority="50"/>
     <w:lsdException w:name="List Table 6 Colorful Accent 6" w:uiPriority="51"/>
     <w:lsdException w:name="List Table 7 Colorful Accent 6" w:uiPriority="52"/>
-    <w:lsdException w:name="Mention" w:semiHidden="1" w:unhideWhenUsed="1"/>
-    <w:lsdException w:name="Smart Hyperlink" w:semiHidden="1" w:unhideWhenUsed="1"/>
-    <w:lsdException w:name="Hashtag" w:semiHidden="1" w:unhideWhenUsed="1"/>
-    <w:lsdException w:name="Unresolved Mention" w:semiHidden="1" w:unhideWhenUsed="1"/>
   </w:latentStyles>
   <w:style w:type="paragraph" w:default="1" w:styleId="Normal">
     <w:name w:val="Normal"/>

</xml_diff>